<commit_message>
update class board tile
</commit_message>
<xml_diff>
--- a/Project_AutoChess/Rancangan autochess.docx
+++ b/Project_AutoChess/Rancangan autochess.docx
@@ -421,6 +421,86 @@
     </w:p>
     <w:p>
       <w:pPr>
+        <w:jc w:val="center"/>
+        <w:rPr>
+          <w:rFonts w:ascii="Times New Roman" w:hAnsi="Times New Roman" w:cs="Times New Roman"/>
+          <w:b/>
+          <w:sz w:val="24"/>
+          <w:szCs w:val="24"/>
+        </w:rPr>
+      </w:pPr>
+      <w:r>
+        <w:rPr>
+          <w:rFonts w:ascii="Times New Roman" w:hAnsi="Times New Roman" w:cs="Times New Roman"/>
+          <w:b/>
+          <w:sz w:val="24"/>
+          <w:szCs w:val="24"/>
+        </w:rPr>
+        <w:t xml:space="preserve">RANCANGAN </w:t>
+      </w:r>
+      <w:proofErr w:type="gramStart"/>
+      <w:r>
+        <w:rPr>
+          <w:rFonts w:ascii="Times New Roman" w:hAnsi="Times New Roman" w:cs="Times New Roman"/>
+          <w:b/>
+          <w:sz w:val="24"/>
+          <w:szCs w:val="24"/>
+        </w:rPr>
+        <w:t>GAME(</w:t>
+      </w:r>
+      <w:proofErr w:type="gramEnd"/>
+      <w:r>
+        <w:rPr>
+          <w:rFonts w:ascii="Times New Roman" w:hAnsi="Times New Roman" w:cs="Times New Roman"/>
+          <w:b/>
+          <w:sz w:val="24"/>
+          <w:szCs w:val="24"/>
+        </w:rPr>
+        <w:t xml:space="preserve">yang </w:t>
+      </w:r>
+      <w:proofErr w:type="spellStart"/>
+      <w:r>
+        <w:rPr>
+          <w:rFonts w:ascii="Times New Roman" w:hAnsi="Times New Roman" w:cs="Times New Roman"/>
+          <w:b/>
+          <w:sz w:val="24"/>
+          <w:szCs w:val="24"/>
+        </w:rPr>
+        <w:t>blm</w:t>
+      </w:r>
+      <w:proofErr w:type="spellEnd"/>
+      <w:r>
+        <w:rPr>
+          <w:rFonts w:ascii="Times New Roman" w:hAnsi="Times New Roman" w:cs="Times New Roman"/>
+          <w:b/>
+          <w:sz w:val="24"/>
+          <w:szCs w:val="24"/>
+        </w:rPr>
+        <w:t xml:space="preserve"> </w:t>
+      </w:r>
+      <w:proofErr w:type="spellStart"/>
+      <w:r>
+        <w:rPr>
+          <w:rFonts w:ascii="Times New Roman" w:hAnsi="Times New Roman" w:cs="Times New Roman"/>
+          <w:b/>
+          <w:sz w:val="24"/>
+          <w:szCs w:val="24"/>
+        </w:rPr>
+        <w:t>dieksekusi</w:t>
+      </w:r>
+      <w:proofErr w:type="spellEnd"/>
+      <w:r>
+        <w:rPr>
+          <w:rFonts w:ascii="Times New Roman" w:hAnsi="Times New Roman" w:cs="Times New Roman"/>
+          <w:b/>
+          <w:sz w:val="24"/>
+          <w:szCs w:val="24"/>
+        </w:rPr>
+        <w:t>)</w:t>
+      </w:r>
+    </w:p>
+    <w:p>
+      <w:pPr>
         <w:jc w:val="both"/>
         <w:rPr>
           <w:rFonts w:ascii="Times New Roman" w:hAnsi="Times New Roman" w:cs="Times New Roman"/>
@@ -432,6 +512,370 @@
       <w:r>
         <w:rPr>
           <w:rFonts w:ascii="Times New Roman" w:hAnsi="Times New Roman" w:cs="Times New Roman"/>
+          <w:sz w:val="24"/>
+          <w:szCs w:val="24"/>
+        </w:rPr>
+        <w:t>Sementara</w:t>
+      </w:r>
+      <w:proofErr w:type="spellEnd"/>
+      <w:r>
+        <w:rPr>
+          <w:rFonts w:ascii="Times New Roman" w:hAnsi="Times New Roman" w:cs="Times New Roman"/>
+          <w:sz w:val="24"/>
+          <w:szCs w:val="24"/>
+        </w:rPr>
+        <w:t xml:space="preserve"> </w:t>
+      </w:r>
+      <w:proofErr w:type="spellStart"/>
+      <w:r>
+        <w:rPr>
+          <w:rFonts w:ascii="Times New Roman" w:hAnsi="Times New Roman" w:cs="Times New Roman"/>
+          <w:sz w:val="24"/>
+          <w:szCs w:val="24"/>
+        </w:rPr>
+        <w:t>belum</w:t>
+      </w:r>
+      <w:proofErr w:type="spellEnd"/>
+      <w:r>
+        <w:rPr>
+          <w:rFonts w:ascii="Times New Roman" w:hAnsi="Times New Roman" w:cs="Times New Roman"/>
+          <w:sz w:val="24"/>
+          <w:szCs w:val="24"/>
+        </w:rPr>
+        <w:t xml:space="preserve"> </w:t>
+      </w:r>
+      <w:proofErr w:type="spellStart"/>
+      <w:r>
+        <w:rPr>
+          <w:rFonts w:ascii="Times New Roman" w:hAnsi="Times New Roman" w:cs="Times New Roman"/>
+          <w:sz w:val="24"/>
+          <w:szCs w:val="24"/>
+        </w:rPr>
+        <w:t>ada</w:t>
+      </w:r>
+      <w:proofErr w:type="spellEnd"/>
+      <w:r>
+        <w:rPr>
+          <w:rFonts w:ascii="Times New Roman" w:hAnsi="Times New Roman" w:cs="Times New Roman"/>
+          <w:sz w:val="24"/>
+          <w:szCs w:val="24"/>
+        </w:rPr>
+        <w:t xml:space="preserve"> </w:t>
+      </w:r>
+      <w:proofErr w:type="spellStart"/>
+      <w:r>
+        <w:rPr>
+          <w:rFonts w:ascii="Times New Roman" w:hAnsi="Times New Roman" w:cs="Times New Roman"/>
+          <w:sz w:val="24"/>
+          <w:szCs w:val="24"/>
+        </w:rPr>
+        <w:t>isPlayingMode</w:t>
+      </w:r>
+      <w:proofErr w:type="spellEnd"/>
+      <w:r>
+        <w:rPr>
+          <w:rFonts w:ascii="Times New Roman" w:hAnsi="Times New Roman" w:cs="Times New Roman"/>
+          <w:sz w:val="24"/>
+          <w:szCs w:val="24"/>
+        </w:rPr>
+        <w:t xml:space="preserve">(false or true), </w:t>
+      </w:r>
+      <w:proofErr w:type="spellStart"/>
+      <w:r>
+        <w:rPr>
+          <w:rFonts w:ascii="Times New Roman" w:hAnsi="Times New Roman" w:cs="Times New Roman"/>
+          <w:sz w:val="24"/>
+          <w:szCs w:val="24"/>
+        </w:rPr>
+        <w:t>jika</w:t>
+      </w:r>
+      <w:proofErr w:type="spellEnd"/>
+      <w:r>
+        <w:rPr>
+          <w:rFonts w:ascii="Times New Roman" w:hAnsi="Times New Roman" w:cs="Times New Roman"/>
+          <w:sz w:val="24"/>
+          <w:szCs w:val="24"/>
+        </w:rPr>
+        <w:t xml:space="preserve"> false </w:t>
+      </w:r>
+      <w:proofErr w:type="spellStart"/>
+      <w:r>
+        <w:rPr>
+          <w:rFonts w:ascii="Times New Roman" w:hAnsi="Times New Roman" w:cs="Times New Roman"/>
+          <w:sz w:val="24"/>
+          <w:szCs w:val="24"/>
+        </w:rPr>
+        <w:t>maka</w:t>
+      </w:r>
+      <w:proofErr w:type="spellEnd"/>
+      <w:r>
+        <w:rPr>
+          <w:rFonts w:ascii="Times New Roman" w:hAnsi="Times New Roman" w:cs="Times New Roman"/>
+          <w:sz w:val="24"/>
+          <w:szCs w:val="24"/>
+        </w:rPr>
+        <w:t xml:space="preserve"> </w:t>
+      </w:r>
+      <w:proofErr w:type="spellStart"/>
+      <w:r>
+        <w:rPr>
+          <w:rFonts w:ascii="Times New Roman" w:hAnsi="Times New Roman" w:cs="Times New Roman"/>
+          <w:sz w:val="24"/>
+          <w:szCs w:val="24"/>
+        </w:rPr>
+        <w:t>hanya</w:t>
+      </w:r>
+      <w:proofErr w:type="spellEnd"/>
+      <w:r>
+        <w:rPr>
+          <w:rFonts w:ascii="Times New Roman" w:hAnsi="Times New Roman" w:cs="Times New Roman"/>
+          <w:sz w:val="24"/>
+          <w:szCs w:val="24"/>
+        </w:rPr>
+        <w:t xml:space="preserve"> </w:t>
+      </w:r>
+      <w:proofErr w:type="spellStart"/>
+      <w:r>
+        <w:rPr>
+          <w:rFonts w:ascii="Times New Roman" w:hAnsi="Times New Roman" w:cs="Times New Roman"/>
+          <w:sz w:val="24"/>
+          <w:szCs w:val="24"/>
+        </w:rPr>
+        <w:t>mentok</w:t>
+      </w:r>
+      <w:proofErr w:type="spellEnd"/>
+      <w:r>
+        <w:rPr>
+          <w:rFonts w:ascii="Times New Roman" w:hAnsi="Times New Roman" w:cs="Times New Roman"/>
+          <w:sz w:val="24"/>
+          <w:szCs w:val="24"/>
+        </w:rPr>
+        <w:t xml:space="preserve"> di </w:t>
+      </w:r>
+      <w:proofErr w:type="spellStart"/>
+      <w:r>
+        <w:rPr>
+          <w:rFonts w:ascii="Times New Roman" w:hAnsi="Times New Roman" w:cs="Times New Roman"/>
+          <w:sz w:val="24"/>
+          <w:szCs w:val="24"/>
+        </w:rPr>
+        <w:t>masukkin</w:t>
+      </w:r>
+      <w:proofErr w:type="spellEnd"/>
+      <w:r>
+        <w:rPr>
+          <w:rFonts w:ascii="Times New Roman" w:hAnsi="Times New Roman" w:cs="Times New Roman"/>
+          <w:sz w:val="24"/>
+          <w:szCs w:val="24"/>
+        </w:rPr>
+        <w:t xml:space="preserve"> hero </w:t>
+      </w:r>
+      <w:proofErr w:type="spellStart"/>
+      <w:r>
+        <w:rPr>
+          <w:rFonts w:ascii="Times New Roman" w:hAnsi="Times New Roman" w:cs="Times New Roman"/>
+          <w:sz w:val="24"/>
+          <w:szCs w:val="24"/>
+        </w:rPr>
+        <w:t>ke</w:t>
+      </w:r>
+      <w:proofErr w:type="spellEnd"/>
+      <w:r>
+        <w:rPr>
+          <w:rFonts w:ascii="Times New Roman" w:hAnsi="Times New Roman" w:cs="Times New Roman"/>
+          <w:sz w:val="24"/>
+          <w:szCs w:val="24"/>
+        </w:rPr>
+        <w:t xml:space="preserve"> deck, </w:t>
+      </w:r>
+      <w:proofErr w:type="spellStart"/>
+      <w:r>
+        <w:rPr>
+          <w:rFonts w:ascii="Times New Roman" w:hAnsi="Times New Roman" w:cs="Times New Roman"/>
+          <w:sz w:val="24"/>
+          <w:szCs w:val="24"/>
+        </w:rPr>
+        <w:t>kalo</w:t>
+      </w:r>
+      <w:proofErr w:type="spellEnd"/>
+      <w:r>
+        <w:rPr>
+          <w:rFonts w:ascii="Times New Roman" w:hAnsi="Times New Roman" w:cs="Times New Roman"/>
+          <w:sz w:val="24"/>
+          <w:szCs w:val="24"/>
+        </w:rPr>
+        <w:t xml:space="preserve"> </w:t>
+      </w:r>
+      <w:proofErr w:type="spellStart"/>
+      <w:r>
+        <w:rPr>
+          <w:rFonts w:ascii="Times New Roman" w:hAnsi="Times New Roman" w:cs="Times New Roman"/>
+          <w:sz w:val="24"/>
+          <w:szCs w:val="24"/>
+        </w:rPr>
+        <w:t>menjadi</w:t>
+      </w:r>
+      <w:proofErr w:type="spellEnd"/>
+      <w:r>
+        <w:rPr>
+          <w:rFonts w:ascii="Times New Roman" w:hAnsi="Times New Roman" w:cs="Times New Roman"/>
+          <w:sz w:val="24"/>
+          <w:szCs w:val="24"/>
+        </w:rPr>
+        <w:t xml:space="preserve"> true </w:t>
+      </w:r>
+      <w:proofErr w:type="spellStart"/>
+      <w:r>
+        <w:rPr>
+          <w:rFonts w:ascii="Times New Roman" w:hAnsi="Times New Roman" w:cs="Times New Roman"/>
+          <w:sz w:val="24"/>
+          <w:szCs w:val="24"/>
+        </w:rPr>
+        <w:t>maka</w:t>
+      </w:r>
+      <w:proofErr w:type="spellEnd"/>
+      <w:r>
+        <w:rPr>
+          <w:rFonts w:ascii="Times New Roman" w:hAnsi="Times New Roman" w:cs="Times New Roman"/>
+          <w:sz w:val="24"/>
+          <w:szCs w:val="24"/>
+        </w:rPr>
+        <w:t xml:space="preserve"> player </w:t>
+      </w:r>
+      <w:proofErr w:type="spellStart"/>
+      <w:r>
+        <w:rPr>
+          <w:rFonts w:ascii="Times New Roman" w:hAnsi="Times New Roman" w:cs="Times New Roman"/>
+          <w:sz w:val="24"/>
+          <w:szCs w:val="24"/>
+        </w:rPr>
+        <w:t>dapat</w:t>
+      </w:r>
+      <w:proofErr w:type="spellEnd"/>
+      <w:r>
+        <w:rPr>
+          <w:rFonts w:ascii="Times New Roman" w:hAnsi="Times New Roman" w:cs="Times New Roman"/>
+          <w:sz w:val="24"/>
+          <w:szCs w:val="24"/>
+        </w:rPr>
+        <w:t xml:space="preserve"> </w:t>
+      </w:r>
+      <w:proofErr w:type="spellStart"/>
+      <w:r>
+        <w:rPr>
+          <w:rFonts w:ascii="Times New Roman" w:hAnsi="Times New Roman" w:cs="Times New Roman"/>
+          <w:sz w:val="24"/>
+          <w:szCs w:val="24"/>
+        </w:rPr>
+        <w:t>meletakkan</w:t>
+      </w:r>
+      <w:proofErr w:type="spellEnd"/>
+      <w:r>
+        <w:rPr>
+          <w:rFonts w:ascii="Times New Roman" w:hAnsi="Times New Roman" w:cs="Times New Roman"/>
+          <w:sz w:val="24"/>
+          <w:szCs w:val="24"/>
+        </w:rPr>
+        <w:t xml:space="preserve"> hero di </w:t>
+      </w:r>
+      <w:proofErr w:type="spellStart"/>
+      <w:r>
+        <w:rPr>
+          <w:rFonts w:ascii="Times New Roman" w:hAnsi="Times New Roman" w:cs="Times New Roman"/>
+          <w:sz w:val="24"/>
+          <w:szCs w:val="24"/>
+        </w:rPr>
+        <w:t>dalam</w:t>
+      </w:r>
+      <w:proofErr w:type="spellEnd"/>
+      <w:r>
+        <w:rPr>
+          <w:rFonts w:ascii="Times New Roman" w:hAnsi="Times New Roman" w:cs="Times New Roman"/>
+          <w:sz w:val="24"/>
+          <w:szCs w:val="24"/>
+        </w:rPr>
+        <w:t xml:space="preserve"> deck </w:t>
+      </w:r>
+      <w:proofErr w:type="spellStart"/>
+      <w:r>
+        <w:rPr>
+          <w:rFonts w:ascii="Times New Roman" w:hAnsi="Times New Roman" w:cs="Times New Roman"/>
+          <w:sz w:val="24"/>
+          <w:szCs w:val="24"/>
+        </w:rPr>
+        <w:t>ke</w:t>
+      </w:r>
+      <w:proofErr w:type="spellEnd"/>
+      <w:r>
+        <w:rPr>
+          <w:rFonts w:ascii="Times New Roman" w:hAnsi="Times New Roman" w:cs="Times New Roman"/>
+          <w:sz w:val="24"/>
+          <w:szCs w:val="24"/>
+        </w:rPr>
+        <w:t xml:space="preserve"> </w:t>
+      </w:r>
+      <w:proofErr w:type="spellStart"/>
+      <w:r>
+        <w:rPr>
+          <w:rFonts w:ascii="Times New Roman" w:hAnsi="Times New Roman" w:cs="Times New Roman"/>
+          <w:sz w:val="24"/>
+          <w:szCs w:val="24"/>
+        </w:rPr>
+        <w:t>koordinat</w:t>
+      </w:r>
+      <w:proofErr w:type="spellEnd"/>
+      <w:r>
+        <w:rPr>
+          <w:rFonts w:ascii="Times New Roman" w:hAnsi="Times New Roman" w:cs="Times New Roman"/>
+          <w:sz w:val="24"/>
+          <w:szCs w:val="24"/>
+        </w:rPr>
+        <w:t xml:space="preserve"> tile(di board dan class tile).</w:t>
+      </w:r>
+      <w:bookmarkStart w:id="0" w:name="_GoBack"/>
+      <w:bookmarkEnd w:id="0"/>
+    </w:p>
+    <w:p>
+      <w:pPr>
+        <w:jc w:val="both"/>
+        <w:rPr>
+          <w:rFonts w:ascii="Times New Roman" w:hAnsi="Times New Roman" w:cs="Times New Roman"/>
+          <w:sz w:val="24"/>
+          <w:szCs w:val="24"/>
+        </w:rPr>
+      </w:pPr>
+    </w:p>
+    <w:p>
+      <w:pPr>
+        <w:jc w:val="both"/>
+        <w:rPr>
+          <w:rFonts w:ascii="Times New Roman" w:hAnsi="Times New Roman" w:cs="Times New Roman"/>
+          <w:sz w:val="24"/>
+          <w:szCs w:val="24"/>
+        </w:rPr>
+      </w:pPr>
+      <w:r>
+        <w:rPr>
+          <w:rFonts w:ascii="Times New Roman" w:hAnsi="Times New Roman" w:cs="Times New Roman"/>
+          <w:sz w:val="24"/>
+          <w:szCs w:val="24"/>
+        </w:rPr>
+        <w:t>=================================================================</w:t>
+      </w:r>
+    </w:p>
+    <w:p>
+      <w:pPr>
+        <w:jc w:val="both"/>
+        <w:rPr>
+          <w:rFonts w:ascii="Times New Roman" w:hAnsi="Times New Roman" w:cs="Times New Roman"/>
+          <w:sz w:val="24"/>
+          <w:szCs w:val="24"/>
+        </w:rPr>
+      </w:pPr>
+      <w:proofErr w:type="spellStart"/>
+      <w:r>
+        <w:rPr>
+          <w:rFonts w:ascii="Times New Roman" w:hAnsi="Times New Roman" w:cs="Times New Roman"/>
           <w:b/>
           <w:sz w:val="24"/>
           <w:szCs w:val="24"/>
@@ -1750,6 +2194,7 @@
           <w:sz w:val="24"/>
           <w:szCs w:val="24"/>
         </w:rPr>
+        <w:lastRenderedPageBreak/>
         <w:t>1. Freya (</w:t>
       </w:r>
       <w:proofErr w:type="spellStart"/>
@@ -2203,7 +2648,6 @@
           <w:sz w:val="24"/>
           <w:szCs w:val="24"/>
         </w:rPr>
-        <w:lastRenderedPageBreak/>
         <w:t>variabel</w:t>
       </w:r>
       <w:proofErr w:type="spellEnd"/>
@@ -2782,8 +3226,6 @@
         </w:rPr>
         <w:t>not yet)</w:t>
       </w:r>
-      <w:bookmarkStart w:id="0" w:name="_GoBack"/>
-      <w:bookmarkEnd w:id="0"/>
     </w:p>
     <w:p>
       <w:pPr>

</xml_diff>